<commit_message>
Prepare for upload 2
</commit_message>
<xml_diff>
--- a/ML Final Interview Question.docx
+++ b/ML Final Interview Question.docx
@@ -2636,27 +2636,6 @@
 </file>
 
 <file path=customXml/item1.xml><?xml version="1.0" encoding="utf-8"?>
-<?mso-contentType ?>
-<FormTemplates xmlns="http://schemas.microsoft.com/sharepoint/v3/contenttype/forms">
-  <Display>DocumentLibraryForm</Display>
-  <Edit>DocumentLibraryForm</Edit>
-  <New>DocumentLibraryForm</New>
-</FormTemplates>
-</file>
-
-<file path=customXml/item2.xml><?xml version="1.0" encoding="utf-8"?>
-<b:Sources xmlns:b="http://schemas.openxmlformats.org/officeDocument/2006/bibliography" xmlns="http://schemas.openxmlformats.org/officeDocument/2006/bibliography" SelectedStyle="\APASixthEditionOfficeOnline.xsl" StyleName="APA" Version="6"/>
-</file>
-
-<file path=customXml/item3.xml><?xml version="1.0" encoding="utf-8"?>
-<p:properties xmlns:p="http://schemas.microsoft.com/office/2006/metadata/properties" xmlns:xsi="http://www.w3.org/2001/XMLSchema-instance" xmlns:pc="http://schemas.microsoft.com/office/infopath/2007/PartnerControls">
-  <documentManagement>
-    <_activity xmlns="44122844-508e-4c79-8709-e39af87a0078" xsi:nil="true"/>
-  </documentManagement>
-</p:properties>
-</file>
-
-<file path=customXml/item4.xml><?xml version="1.0" encoding="utf-8"?>
 <ct:contentTypeSchema xmlns:ct="http://schemas.microsoft.com/office/2006/metadata/contentType" xmlns:ma="http://schemas.microsoft.com/office/2006/metadata/properties/metaAttributes" ct:_="" ma:_="" ma:contentTypeName="Document" ma:contentTypeID="0x01010055627008BAC80C4A9A78A18AEB7681FD" ma:contentTypeVersion="15" ma:contentTypeDescription="Create a new document." ma:contentTypeScope="" ma:versionID="f403430f2d9f61c9cd4cd227e238882a">
   <xsd:schema xmlns:xsd="http://www.w3.org/2001/XMLSchema" xmlns:xs="http://www.w3.org/2001/XMLSchema" xmlns:p="http://schemas.microsoft.com/office/2006/metadata/properties" xmlns:ns3="44122844-508e-4c79-8709-e39af87a0078" xmlns:ns4="57fabc3d-07df-4ecc-ab85-f0c9ae9226c9" targetNamespace="http://schemas.microsoft.com/office/2006/metadata/properties" ma:root="true" ma:fieldsID="374602cf36b00695a77479988f5d2f5c" ns3:_="" ns4:_="">
     <xsd:import namespace="44122844-508e-4c79-8709-e39af87a0078"/>
@@ -2889,33 +2868,28 @@
 </ct:contentTypeSchema>
 </file>
 
-<file path=customXml/itemProps1.xml><?xml version="1.0" encoding="utf-8"?>
-<ds:datastoreItem xmlns:ds="http://schemas.openxmlformats.org/officeDocument/2006/customXml" ds:itemID="{F923C393-DC67-4F23-8238-9FC41FD7BCAB}">
-  <ds:schemaRefs>
-    <ds:schemaRef ds:uri="http://schemas.microsoft.com/sharepoint/v3/contenttype/forms"/>
-  </ds:schemaRefs>
-</ds:datastoreItem>
+<file path=customXml/item2.xml><?xml version="1.0" encoding="utf-8"?>
+<p:properties xmlns:p="http://schemas.microsoft.com/office/2006/metadata/properties" xmlns:xsi="http://www.w3.org/2001/XMLSchema-instance" xmlns:pc="http://schemas.microsoft.com/office/infopath/2007/PartnerControls">
+  <documentManagement>
+    <_activity xmlns="44122844-508e-4c79-8709-e39af87a0078" xsi:nil="true"/>
+  </documentManagement>
+</p:properties>
 </file>
 
-<file path=customXml/itemProps2.xml><?xml version="1.0" encoding="utf-8"?>
-<ds:datastoreItem xmlns:ds="http://schemas.openxmlformats.org/officeDocument/2006/customXml" ds:itemID="{29BB7A63-25B7-4065-9111-EF3D22F856E4}">
-  <ds:schemaRefs>
-    <ds:schemaRef ds:uri="http://schemas.openxmlformats.org/officeDocument/2006/bibliography"/>
-  </ds:schemaRefs>
-</ds:datastoreItem>
+<file path=customXml/item3.xml><?xml version="1.0" encoding="utf-8"?>
+<b:Sources xmlns:b="http://schemas.openxmlformats.org/officeDocument/2006/bibliography" xmlns="http://schemas.openxmlformats.org/officeDocument/2006/bibliography" SelectedStyle="\APASixthEditionOfficeOnline.xsl" StyleName="APA" Version="6"/>
 </file>
 
-<file path=customXml/itemProps3.xml><?xml version="1.0" encoding="utf-8"?>
-<ds:datastoreItem xmlns:ds="http://schemas.openxmlformats.org/officeDocument/2006/customXml" ds:itemID="{64A71E17-4080-4217-B3BD-FFE56152406A}">
-  <ds:schemaRefs>
-    <ds:schemaRef ds:uri="http://schemas.microsoft.com/office/2006/metadata/properties"/>
-    <ds:schemaRef ds:uri="http://schemas.microsoft.com/office/infopath/2007/PartnerControls"/>
-    <ds:schemaRef ds:uri="44122844-508e-4c79-8709-e39af87a0078"/>
-  </ds:schemaRefs>
-</ds:datastoreItem>
+<file path=customXml/item4.xml><?xml version="1.0" encoding="utf-8"?>
+<?mso-contentType ?>
+<FormTemplates xmlns="http://schemas.microsoft.com/sharepoint/v3/contenttype/forms">
+  <Display>DocumentLibraryForm</Display>
+  <Edit>DocumentLibraryForm</Edit>
+  <New>DocumentLibraryForm</New>
+</FormTemplates>
 </file>
 
-<file path=customXml/itemProps4.xml><?xml version="1.0" encoding="utf-8"?>
+<file path=customXml/itemProps1.xml><?xml version="1.0" encoding="utf-8"?>
 <ds:datastoreItem xmlns:ds="http://schemas.openxmlformats.org/officeDocument/2006/customXml" ds:itemID="{BF4C14B2-4562-4481-80A2-F4D262393DEF}">
   <ds:schemaRefs>
     <ds:schemaRef ds:uri="http://schemas.microsoft.com/office/2006/metadata/contentType"/>
@@ -2932,4 +2906,30 @@
     <ds:schemaRef ds:uri="http://schemas.microsoft.com/internal/obd"/>
   </ds:schemaRefs>
 </ds:datastoreItem>
+</file>
+
+<file path=customXml/itemProps2.xml><?xml version="1.0" encoding="utf-8"?>
+<ds:datastoreItem xmlns:ds="http://schemas.openxmlformats.org/officeDocument/2006/customXml" ds:itemID="{64A71E17-4080-4217-B3BD-FFE56152406A}">
+  <ds:schemaRefs>
+    <ds:schemaRef ds:uri="http://schemas.microsoft.com/office/2006/metadata/properties"/>
+    <ds:schemaRef ds:uri="http://schemas.microsoft.com/office/infopath/2007/PartnerControls"/>
+    <ds:schemaRef ds:uri="44122844-508e-4c79-8709-e39af87a0078"/>
+  </ds:schemaRefs>
+</ds:datastoreItem>
+</file>
+
+<file path=customXml/itemProps3.xml><?xml version="1.0" encoding="utf-8"?>
+<ds:datastoreItem xmlns:ds="http://schemas.openxmlformats.org/officeDocument/2006/customXml" ds:itemID="{29BB7A63-25B7-4065-9111-EF3D22F856E4}">
+  <ds:schemaRefs>
+    <ds:schemaRef ds:uri="http://schemas.openxmlformats.org/officeDocument/2006/bibliography"/>
+  </ds:schemaRefs>
+</ds:datastoreItem>
+</file>
+
+<file path=customXml/itemProps4.xml><?xml version="1.0" encoding="utf-8"?>
+<ds:datastoreItem xmlns:ds="http://schemas.openxmlformats.org/officeDocument/2006/customXml" ds:itemID="{F923C393-DC67-4F23-8238-9FC41FD7BCAB}">
+  <ds:schemaRefs>
+    <ds:schemaRef ds:uri="http://schemas.microsoft.com/sharepoint/v3/contenttype/forms"/>
+  </ds:schemaRefs>
+</ds:datastoreItem>
 </file>
</xml_diff>